<commit_message>
Calculator and calculator engine work
</commit_message>
<xml_diff>
--- a/Calculator project.docx
+++ b/Calculator project.docx
@@ -30,20 +30,32 @@
         <w:tblLook w:val="04A0" w:firstRow="1" w:lastRow="0" w:firstColumn="1" w:lastColumn="0" w:noHBand="0" w:noVBand="1"/>
       </w:tblPr>
       <w:tblGrid>
-        <w:gridCol w:w="1129"/>
-        <w:gridCol w:w="1418"/>
-        <w:gridCol w:w="2410"/>
+        <w:gridCol w:w="985"/>
+        <w:gridCol w:w="1240"/>
+        <w:gridCol w:w="1949"/>
+        <w:gridCol w:w="2200"/>
+        <w:gridCol w:w="2642"/>
       </w:tblGrid>
       <w:tr>
         <w:tc>
           <w:tcPr>
-            <w:tcW w:w="1129" w:type="dxa"/>
+            <w:tcW w:w="985" w:type="dxa"/>
           </w:tcPr>
           <w:p/>
         </w:tc>
         <w:tc>
           <w:tcPr>
-            <w:tcW w:w="1418" w:type="dxa"/>
+            <w:tcW w:w="1240" w:type="dxa"/>
+          </w:tcPr>
+          <w:p>
+            <w:r>
+              <w:t>MODE 0</w:t>
+            </w:r>
+          </w:p>
+        </w:tc>
+        <w:tc>
+          <w:tcPr>
+            <w:tcW w:w="1949" w:type="dxa"/>
           </w:tcPr>
           <w:p>
             <w:r>
@@ -53,19 +65,42 @@
         </w:tc>
         <w:tc>
           <w:tcPr>
-            <w:tcW w:w="2410" w:type="dxa"/>
+            <w:tcW w:w="2200" w:type="dxa"/>
           </w:tcPr>
           <w:p>
             <w:r>
               <w:t>MODE 2</w:t>
             </w:r>
           </w:p>
-        </w:tc>
-      </w:tr>
-      <w:tr>
-        <w:tc>
-          <w:tcPr>
-            <w:tcW w:w="1129" w:type="dxa"/>
+          <w:p>
+            <w:r>
+              <w:t>(after root, log</w:t>
+            </w:r>
+            <w:r>
+              <w:t>)</w:t>
+            </w:r>
+          </w:p>
+        </w:tc>
+        <w:tc>
+          <w:tcPr>
+            <w:tcW w:w="2642" w:type="dxa"/>
+          </w:tcPr>
+          <w:p>
+            <w:r>
+              <w:t>MODE 3</w:t>
+            </w:r>
+          </w:p>
+          <w:p>
+            <w:r>
+              <w:t>(after store/recall)</w:t>
+            </w:r>
+          </w:p>
+        </w:tc>
+      </w:tr>
+      <w:tr>
+        <w:tc>
+          <w:tcPr>
+            <w:tcW w:w="985" w:type="dxa"/>
           </w:tcPr>
           <w:p>
             <w:r>
@@ -75,7 +110,7 @@
         </w:tc>
         <w:tc>
           <w:tcPr>
-            <w:tcW w:w="1418" w:type="dxa"/>
+            <w:tcW w:w="1240" w:type="dxa"/>
           </w:tcPr>
           <w:p>
             <w:r>
@@ -85,7 +120,7 @@
         </w:tc>
         <w:tc>
           <w:tcPr>
-            <w:tcW w:w="2410" w:type="dxa"/>
+            <w:tcW w:w="1949" w:type="dxa"/>
           </w:tcPr>
           <w:p>
             <w:r>
@@ -93,11 +128,31 @@
             </w:r>
           </w:p>
         </w:tc>
-      </w:tr>
-      <w:tr>
-        <w:tc>
-          <w:tcPr>
-            <w:tcW w:w="1129" w:type="dxa"/>
+        <w:tc>
+          <w:tcPr>
+            <w:tcW w:w="2200" w:type="dxa"/>
+          </w:tcPr>
+          <w:p>
+            <w:r>
+              <w:t>1</w:t>
+            </w:r>
+          </w:p>
+        </w:tc>
+        <w:tc>
+          <w:tcPr>
+            <w:tcW w:w="2642" w:type="dxa"/>
+          </w:tcPr>
+          <w:p>
+            <w:r>
+              <w:t>NULL</w:t>
+            </w:r>
+          </w:p>
+        </w:tc>
+      </w:tr>
+      <w:tr>
+        <w:tc>
+          <w:tcPr>
+            <w:tcW w:w="985" w:type="dxa"/>
           </w:tcPr>
           <w:p>
             <w:r>
@@ -107,7 +162,7 @@
         </w:tc>
         <w:tc>
           <w:tcPr>
-            <w:tcW w:w="1418" w:type="dxa"/>
+            <w:tcW w:w="1240" w:type="dxa"/>
           </w:tcPr>
           <w:p>
             <w:r>
@@ -117,7 +172,7 @@
         </w:tc>
         <w:tc>
           <w:tcPr>
-            <w:tcW w:w="2410" w:type="dxa"/>
+            <w:tcW w:w="1949" w:type="dxa"/>
           </w:tcPr>
           <w:p>
             <w:proofErr w:type="spellStart"/>
@@ -127,11 +182,31 @@
             <w:proofErr w:type="spellEnd"/>
           </w:p>
         </w:tc>
-      </w:tr>
-      <w:tr>
-        <w:tc>
-          <w:tcPr>
-            <w:tcW w:w="1129" w:type="dxa"/>
+        <w:tc>
+          <w:tcPr>
+            <w:tcW w:w="2200" w:type="dxa"/>
+          </w:tcPr>
+          <w:p>
+            <w:r>
+              <w:t>2</w:t>
+            </w:r>
+          </w:p>
+        </w:tc>
+        <w:tc>
+          <w:tcPr>
+            <w:tcW w:w="2642" w:type="dxa"/>
+          </w:tcPr>
+          <w:p>
+            <w:r>
+              <w:t>NULL</w:t>
+            </w:r>
+          </w:p>
+        </w:tc>
+      </w:tr>
+      <w:tr>
+        <w:tc>
+          <w:tcPr>
+            <w:tcW w:w="985" w:type="dxa"/>
           </w:tcPr>
           <w:p>
             <w:r>
@@ -141,7 +216,7 @@
         </w:tc>
         <w:tc>
           <w:tcPr>
-            <w:tcW w:w="1418" w:type="dxa"/>
+            <w:tcW w:w="1240" w:type="dxa"/>
           </w:tcPr>
           <w:p>
             <w:r>
@@ -151,7 +226,7 @@
         </w:tc>
         <w:tc>
           <w:tcPr>
-            <w:tcW w:w="2410" w:type="dxa"/>
+            <w:tcW w:w="1949" w:type="dxa"/>
           </w:tcPr>
           <w:p>
             <w:r>
@@ -159,11 +234,31 @@
             </w:r>
           </w:p>
         </w:tc>
-      </w:tr>
-      <w:tr>
-        <w:tc>
-          <w:tcPr>
-            <w:tcW w:w="1129" w:type="dxa"/>
+        <w:tc>
+          <w:tcPr>
+            <w:tcW w:w="2200" w:type="dxa"/>
+          </w:tcPr>
+          <w:p>
+            <w:r>
+              <w:t>3</w:t>
+            </w:r>
+          </w:p>
+        </w:tc>
+        <w:tc>
+          <w:tcPr>
+            <w:tcW w:w="2642" w:type="dxa"/>
+          </w:tcPr>
+          <w:p>
+            <w:r>
+              <w:t>NULL</w:t>
+            </w:r>
+          </w:p>
+        </w:tc>
+      </w:tr>
+      <w:tr>
+        <w:tc>
+          <w:tcPr>
+            <w:tcW w:w="985" w:type="dxa"/>
           </w:tcPr>
           <w:p>
             <w:r>
@@ -173,7 +268,7 @@
         </w:tc>
         <w:tc>
           <w:tcPr>
-            <w:tcW w:w="1418" w:type="dxa"/>
+            <w:tcW w:w="1240" w:type="dxa"/>
           </w:tcPr>
           <w:p>
             <w:r>
@@ -183,7 +278,7 @@
         </w:tc>
         <w:tc>
           <w:tcPr>
-            <w:tcW w:w="2410" w:type="dxa"/>
+            <w:tcW w:w="1949" w:type="dxa"/>
           </w:tcPr>
           <w:p>
             <w:r>
@@ -191,11 +286,31 @@
             </w:r>
           </w:p>
         </w:tc>
-      </w:tr>
-      <w:tr>
-        <w:tc>
-          <w:tcPr>
-            <w:tcW w:w="1129" w:type="dxa"/>
+        <w:tc>
+          <w:tcPr>
+            <w:tcW w:w="2200" w:type="dxa"/>
+          </w:tcPr>
+          <w:p>
+            <w:r>
+              <w:t>4</w:t>
+            </w:r>
+          </w:p>
+        </w:tc>
+        <w:tc>
+          <w:tcPr>
+            <w:tcW w:w="2642" w:type="dxa"/>
+          </w:tcPr>
+          <w:p>
+            <w:r>
+              <w:t>NULL</w:t>
+            </w:r>
+          </w:p>
+        </w:tc>
+      </w:tr>
+      <w:tr>
+        <w:tc>
+          <w:tcPr>
+            <w:tcW w:w="985" w:type="dxa"/>
           </w:tcPr>
           <w:p>
             <w:r>
@@ -205,7 +320,7 @@
         </w:tc>
         <w:tc>
           <w:tcPr>
-            <w:tcW w:w="1418" w:type="dxa"/>
+            <w:tcW w:w="1240" w:type="dxa"/>
           </w:tcPr>
           <w:p>
             <w:r>
@@ -215,7 +330,7 @@
         </w:tc>
         <w:tc>
           <w:tcPr>
-            <w:tcW w:w="2410" w:type="dxa"/>
+            <w:tcW w:w="1949" w:type="dxa"/>
           </w:tcPr>
           <w:p>
             <w:proofErr w:type="spellStart"/>
@@ -225,11 +340,31 @@
             <w:proofErr w:type="spellEnd"/>
           </w:p>
         </w:tc>
-      </w:tr>
-      <w:tr>
-        <w:tc>
-          <w:tcPr>
-            <w:tcW w:w="1129" w:type="dxa"/>
+        <w:tc>
+          <w:tcPr>
+            <w:tcW w:w="2200" w:type="dxa"/>
+          </w:tcPr>
+          <w:p>
+            <w:r>
+              <w:t>5</w:t>
+            </w:r>
+          </w:p>
+        </w:tc>
+        <w:tc>
+          <w:tcPr>
+            <w:tcW w:w="2642" w:type="dxa"/>
+          </w:tcPr>
+          <w:p>
+            <w:r>
+              <w:t>NULL</w:t>
+            </w:r>
+          </w:p>
+        </w:tc>
+      </w:tr>
+      <w:tr>
+        <w:tc>
+          <w:tcPr>
+            <w:tcW w:w="985" w:type="dxa"/>
           </w:tcPr>
           <w:p>
             <w:r>
@@ -239,7 +374,7 @@
         </w:tc>
         <w:tc>
           <w:tcPr>
-            <w:tcW w:w="1418" w:type="dxa"/>
+            <w:tcW w:w="1240" w:type="dxa"/>
           </w:tcPr>
           <w:p>
             <w:r>
@@ -249,7 +384,7 @@
         </w:tc>
         <w:tc>
           <w:tcPr>
-            <w:tcW w:w="2410" w:type="dxa"/>
+            <w:tcW w:w="1949" w:type="dxa"/>
           </w:tcPr>
           <w:p>
             <w:r>
@@ -257,11 +392,31 @@
             </w:r>
           </w:p>
         </w:tc>
-      </w:tr>
-      <w:tr>
-        <w:tc>
-          <w:tcPr>
-            <w:tcW w:w="1129" w:type="dxa"/>
+        <w:tc>
+          <w:tcPr>
+            <w:tcW w:w="2200" w:type="dxa"/>
+          </w:tcPr>
+          <w:p>
+            <w:r>
+              <w:t>6</w:t>
+            </w:r>
+          </w:p>
+        </w:tc>
+        <w:tc>
+          <w:tcPr>
+            <w:tcW w:w="2642" w:type="dxa"/>
+          </w:tcPr>
+          <w:p>
+            <w:r>
+              <w:t>NULL</w:t>
+            </w:r>
+          </w:p>
+        </w:tc>
+      </w:tr>
+      <w:tr>
+        <w:tc>
+          <w:tcPr>
+            <w:tcW w:w="985" w:type="dxa"/>
           </w:tcPr>
           <w:p>
             <w:r>
@@ -271,7 +426,7 @@
         </w:tc>
         <w:tc>
           <w:tcPr>
-            <w:tcW w:w="1418" w:type="dxa"/>
+            <w:tcW w:w="1240" w:type="dxa"/>
           </w:tcPr>
           <w:p>
             <w:r>
@@ -281,7 +436,7 @@
         </w:tc>
         <w:tc>
           <w:tcPr>
-            <w:tcW w:w="2410" w:type="dxa"/>
+            <w:tcW w:w="1949" w:type="dxa"/>
           </w:tcPr>
           <w:p>
             <w:r>
@@ -289,11 +444,31 @@
             </w:r>
           </w:p>
         </w:tc>
-      </w:tr>
-      <w:tr>
-        <w:tc>
-          <w:tcPr>
-            <w:tcW w:w="1129" w:type="dxa"/>
+        <w:tc>
+          <w:tcPr>
+            <w:tcW w:w="2200" w:type="dxa"/>
+          </w:tcPr>
+          <w:p>
+            <w:r>
+              <w:t>7</w:t>
+            </w:r>
+          </w:p>
+        </w:tc>
+        <w:tc>
+          <w:tcPr>
+            <w:tcW w:w="2642" w:type="dxa"/>
+          </w:tcPr>
+          <w:p>
+            <w:r>
+              <w:t>NULL</w:t>
+            </w:r>
+          </w:p>
+        </w:tc>
+      </w:tr>
+      <w:tr>
+        <w:tc>
+          <w:tcPr>
+            <w:tcW w:w="985" w:type="dxa"/>
           </w:tcPr>
           <w:p>
             <w:r>
@@ -303,7 +478,7 @@
         </w:tc>
         <w:tc>
           <w:tcPr>
-            <w:tcW w:w="1418" w:type="dxa"/>
+            <w:tcW w:w="1240" w:type="dxa"/>
           </w:tcPr>
           <w:p>
             <w:r>
@@ -313,7 +488,7 @@
         </w:tc>
         <w:tc>
           <w:tcPr>
-            <w:tcW w:w="2410" w:type="dxa"/>
+            <w:tcW w:w="1949" w:type="dxa"/>
           </w:tcPr>
           <w:p>
             <w:proofErr w:type="spellStart"/>
@@ -323,11 +498,31 @@
             <w:proofErr w:type="spellEnd"/>
           </w:p>
         </w:tc>
-      </w:tr>
-      <w:tr>
-        <w:tc>
-          <w:tcPr>
-            <w:tcW w:w="1129" w:type="dxa"/>
+        <w:tc>
+          <w:tcPr>
+            <w:tcW w:w="2200" w:type="dxa"/>
+          </w:tcPr>
+          <w:p>
+            <w:r>
+              <w:t>8</w:t>
+            </w:r>
+          </w:p>
+        </w:tc>
+        <w:tc>
+          <w:tcPr>
+            <w:tcW w:w="2642" w:type="dxa"/>
+          </w:tcPr>
+          <w:p>
+            <w:r>
+              <w:t>NULL</w:t>
+            </w:r>
+          </w:p>
+        </w:tc>
+      </w:tr>
+      <w:tr>
+        <w:tc>
+          <w:tcPr>
+            <w:tcW w:w="985" w:type="dxa"/>
           </w:tcPr>
           <w:p>
             <w:r>
@@ -337,7 +532,7 @@
         </w:tc>
         <w:tc>
           <w:tcPr>
-            <w:tcW w:w="1418" w:type="dxa"/>
+            <w:tcW w:w="1240" w:type="dxa"/>
           </w:tcPr>
           <w:p>
             <w:r>
@@ -347,7 +542,7 @@
         </w:tc>
         <w:tc>
           <w:tcPr>
-            <w:tcW w:w="2410" w:type="dxa"/>
+            <w:tcW w:w="1949" w:type="dxa"/>
           </w:tcPr>
           <w:p>
             <w:r>
@@ -355,11 +550,31 @@
             </w:r>
           </w:p>
         </w:tc>
-      </w:tr>
-      <w:tr>
-        <w:tc>
-          <w:tcPr>
-            <w:tcW w:w="1129" w:type="dxa"/>
+        <w:tc>
+          <w:tcPr>
+            <w:tcW w:w="2200" w:type="dxa"/>
+          </w:tcPr>
+          <w:p>
+            <w:r>
+              <w:t>9</w:t>
+            </w:r>
+          </w:p>
+        </w:tc>
+        <w:tc>
+          <w:tcPr>
+            <w:tcW w:w="2642" w:type="dxa"/>
+          </w:tcPr>
+          <w:p>
+            <w:r>
+              <w:t>NULL</w:t>
+            </w:r>
+          </w:p>
+        </w:tc>
+      </w:tr>
+      <w:tr>
+        <w:tc>
+          <w:tcPr>
+            <w:tcW w:w="985" w:type="dxa"/>
           </w:tcPr>
           <w:p>
             <w:r>
@@ -369,7 +584,7 @@
         </w:tc>
         <w:tc>
           <w:tcPr>
-            <w:tcW w:w="1418" w:type="dxa"/>
+            <w:tcW w:w="1240" w:type="dxa"/>
           </w:tcPr>
           <w:p>
             <w:r>
@@ -379,7 +594,7 @@
         </w:tc>
         <w:tc>
           <w:tcPr>
-            <w:tcW w:w="2410" w:type="dxa"/>
+            <w:tcW w:w="1949" w:type="dxa"/>
           </w:tcPr>
           <w:p>
             <w:r>
@@ -387,11 +602,31 @@
             </w:r>
           </w:p>
         </w:tc>
-      </w:tr>
-      <w:tr>
-        <w:tc>
-          <w:tcPr>
-            <w:tcW w:w="1129" w:type="dxa"/>
+        <w:tc>
+          <w:tcPr>
+            <w:tcW w:w="2200" w:type="dxa"/>
+          </w:tcPr>
+          <w:p>
+            <w:r>
+              <w:t>0</w:t>
+            </w:r>
+          </w:p>
+        </w:tc>
+        <w:tc>
+          <w:tcPr>
+            <w:tcW w:w="2642" w:type="dxa"/>
+          </w:tcPr>
+          <w:p>
+            <w:r>
+              <w:t>NULL</w:t>
+            </w:r>
+          </w:p>
+        </w:tc>
+      </w:tr>
+      <w:tr>
+        <w:tc>
+          <w:tcPr>
+            <w:tcW w:w="985" w:type="dxa"/>
           </w:tcPr>
           <w:p>
             <w:r>
@@ -401,7 +636,7 @@
         </w:tc>
         <w:tc>
           <w:tcPr>
-            <w:tcW w:w="1418" w:type="dxa"/>
+            <w:tcW w:w="1240" w:type="dxa"/>
           </w:tcPr>
           <w:p>
             <w:r>
@@ -411,7 +646,7 @@
         </w:tc>
         <w:tc>
           <w:tcPr>
-            <w:tcW w:w="2410" w:type="dxa"/>
+            <w:tcW w:w="1949" w:type="dxa"/>
           </w:tcPr>
           <w:p>
             <w:r>
@@ -419,11 +654,31 @@
             </w:r>
           </w:p>
         </w:tc>
-      </w:tr>
-      <w:tr>
-        <w:tc>
-          <w:tcPr>
-            <w:tcW w:w="1129" w:type="dxa"/>
+        <w:tc>
+          <w:tcPr>
+            <w:tcW w:w="2200" w:type="dxa"/>
+          </w:tcPr>
+          <w:p>
+            <w:r>
+              <w:t>.</w:t>
+            </w:r>
+          </w:p>
+        </w:tc>
+        <w:tc>
+          <w:tcPr>
+            <w:tcW w:w="2642" w:type="dxa"/>
+          </w:tcPr>
+          <w:p>
+            <w:r>
+              <w:t>NULL</w:t>
+            </w:r>
+          </w:p>
+        </w:tc>
+      </w:tr>
+      <w:tr>
+        <w:tc>
+          <w:tcPr>
+            <w:tcW w:w="985" w:type="dxa"/>
           </w:tcPr>
           <w:p>
             <w:r>
@@ -433,7 +688,7 @@
         </w:tc>
         <w:tc>
           <w:tcPr>
-            <w:tcW w:w="1418" w:type="dxa"/>
+            <w:tcW w:w="1240" w:type="dxa"/>
           </w:tcPr>
           <w:p>
             <w:r>
@@ -443,7 +698,7 @@
         </w:tc>
         <w:tc>
           <w:tcPr>
-            <w:tcW w:w="2410" w:type="dxa"/>
+            <w:tcW w:w="1949" w:type="dxa"/>
           </w:tcPr>
           <w:p>
             <w:r>
@@ -451,11 +706,31 @@
             </w:r>
           </w:p>
         </w:tc>
-      </w:tr>
-      <w:tr>
-        <w:tc>
-          <w:tcPr>
-            <w:tcW w:w="1129" w:type="dxa"/>
+        <w:tc>
+          <w:tcPr>
+            <w:tcW w:w="2200" w:type="dxa"/>
+          </w:tcPr>
+          <w:p>
+            <w:r>
+              <w:t>DEL</w:t>
+            </w:r>
+          </w:p>
+        </w:tc>
+        <w:tc>
+          <w:tcPr>
+            <w:tcW w:w="2642" w:type="dxa"/>
+          </w:tcPr>
+          <w:p>
+            <w:r>
+              <w:t>NULL</w:t>
+            </w:r>
+          </w:p>
+        </w:tc>
+      </w:tr>
+      <w:tr>
+        <w:tc>
+          <w:tcPr>
+            <w:tcW w:w="985" w:type="dxa"/>
           </w:tcPr>
           <w:p>
             <w:r>
@@ -465,7 +740,7 @@
         </w:tc>
         <w:tc>
           <w:tcPr>
-            <w:tcW w:w="1418" w:type="dxa"/>
+            <w:tcW w:w="1240" w:type="dxa"/>
           </w:tcPr>
           <w:p>
             <w:r>
@@ -475,7 +750,7 @@
         </w:tc>
         <w:tc>
           <w:tcPr>
-            <w:tcW w:w="2410" w:type="dxa"/>
+            <w:tcW w:w="1949" w:type="dxa"/>
           </w:tcPr>
           <w:p>
             <w:r>
@@ -483,11 +758,31 @@
             </w:r>
           </w:p>
         </w:tc>
-      </w:tr>
-      <w:tr>
-        <w:tc>
-          <w:tcPr>
-            <w:tcW w:w="1129" w:type="dxa"/>
+        <w:tc>
+          <w:tcPr>
+            <w:tcW w:w="2200" w:type="dxa"/>
+          </w:tcPr>
+          <w:p>
+            <w:r>
+              <w:t>NULL</w:t>
+            </w:r>
+          </w:p>
+        </w:tc>
+        <w:tc>
+          <w:tcPr>
+            <w:tcW w:w="2642" w:type="dxa"/>
+          </w:tcPr>
+          <w:p>
+            <w:r>
+              <w:t>A</w:t>
+            </w:r>
+          </w:p>
+        </w:tc>
+      </w:tr>
+      <w:tr>
+        <w:tc>
+          <w:tcPr>
+            <w:tcW w:w="985" w:type="dxa"/>
           </w:tcPr>
           <w:p>
             <w:r>
@@ -497,7 +792,7 @@
         </w:tc>
         <w:tc>
           <w:tcPr>
-            <w:tcW w:w="1418" w:type="dxa"/>
+            <w:tcW w:w="1240" w:type="dxa"/>
           </w:tcPr>
           <w:p>
             <w:r>
@@ -507,7 +802,7 @@
         </w:tc>
         <w:tc>
           <w:tcPr>
-            <w:tcW w:w="2410" w:type="dxa"/>
+            <w:tcW w:w="1949" w:type="dxa"/>
           </w:tcPr>
           <w:p>
             <w:r>
@@ -515,11 +810,31 @@
             </w:r>
           </w:p>
         </w:tc>
-      </w:tr>
-      <w:tr>
-        <w:tc>
-          <w:tcPr>
-            <w:tcW w:w="1129" w:type="dxa"/>
+        <w:tc>
+          <w:tcPr>
+            <w:tcW w:w="2200" w:type="dxa"/>
+          </w:tcPr>
+          <w:p>
+            <w:r>
+              <w:t>-</w:t>
+            </w:r>
+          </w:p>
+        </w:tc>
+        <w:tc>
+          <w:tcPr>
+            <w:tcW w:w="2642" w:type="dxa"/>
+          </w:tcPr>
+          <w:p>
+            <w:r>
+              <w:t>B</w:t>
+            </w:r>
+          </w:p>
+        </w:tc>
+      </w:tr>
+      <w:tr>
+        <w:tc>
+          <w:tcPr>
+            <w:tcW w:w="985" w:type="dxa"/>
           </w:tcPr>
           <w:p>
             <w:r>
@@ -529,7 +844,7 @@
         </w:tc>
         <w:tc>
           <w:tcPr>
-            <w:tcW w:w="1418" w:type="dxa"/>
+            <w:tcW w:w="1240" w:type="dxa"/>
           </w:tcPr>
           <w:p>
             <w:r>
@@ -539,7 +854,7 @@
         </w:tc>
         <w:tc>
           <w:tcPr>
-            <w:tcW w:w="2410" w:type="dxa"/>
+            <w:tcW w:w="1949" w:type="dxa"/>
           </w:tcPr>
           <w:p>
             <w:r>
@@ -547,11 +862,31 @@
             </w:r>
           </w:p>
         </w:tc>
-      </w:tr>
-      <w:tr>
-        <w:tc>
-          <w:tcPr>
-            <w:tcW w:w="1129" w:type="dxa"/>
+        <w:tc>
+          <w:tcPr>
+            <w:tcW w:w="2200" w:type="dxa"/>
+          </w:tcPr>
+          <w:p>
+            <w:r>
+              <w:t>NULL</w:t>
+            </w:r>
+          </w:p>
+        </w:tc>
+        <w:tc>
+          <w:tcPr>
+            <w:tcW w:w="2642" w:type="dxa"/>
+          </w:tcPr>
+          <w:p>
+            <w:r>
+              <w:t>C</w:t>
+            </w:r>
+          </w:p>
+        </w:tc>
+      </w:tr>
+      <w:tr>
+        <w:tc>
+          <w:tcPr>
+            <w:tcW w:w="985" w:type="dxa"/>
           </w:tcPr>
           <w:p>
             <w:r>
@@ -561,7 +896,7 @@
         </w:tc>
         <w:tc>
           <w:tcPr>
-            <w:tcW w:w="1418" w:type="dxa"/>
+            <w:tcW w:w="1240" w:type="dxa"/>
           </w:tcPr>
           <w:p>
             <w:r>
@@ -571,7 +906,7 @@
         </w:tc>
         <w:tc>
           <w:tcPr>
-            <w:tcW w:w="2410" w:type="dxa"/>
+            <w:tcW w:w="1949" w:type="dxa"/>
           </w:tcPr>
           <w:p>
             <w:r>
@@ -579,11 +914,31 @@
             </w:r>
           </w:p>
         </w:tc>
-      </w:tr>
-      <w:tr>
-        <w:tc>
-          <w:tcPr>
-            <w:tcW w:w="1129" w:type="dxa"/>
+        <w:tc>
+          <w:tcPr>
+            <w:tcW w:w="2200" w:type="dxa"/>
+          </w:tcPr>
+          <w:p>
+            <w:r>
+              <w:t>NULL</w:t>
+            </w:r>
+          </w:p>
+        </w:tc>
+        <w:tc>
+          <w:tcPr>
+            <w:tcW w:w="2642" w:type="dxa"/>
+          </w:tcPr>
+          <w:p>
+            <w:r>
+              <w:t>D</w:t>
+            </w:r>
+          </w:p>
+        </w:tc>
+      </w:tr>
+      <w:tr>
+        <w:tc>
+          <w:tcPr>
+            <w:tcW w:w="985" w:type="dxa"/>
           </w:tcPr>
           <w:p>
             <w:r>
@@ -593,7 +948,7 @@
         </w:tc>
         <w:tc>
           <w:tcPr>
-            <w:tcW w:w="1418" w:type="dxa"/>
+            <w:tcW w:w="1240" w:type="dxa"/>
           </w:tcPr>
           <w:p>
             <w:r>
@@ -603,7 +958,7 @@
         </w:tc>
         <w:tc>
           <w:tcPr>
-            <w:tcW w:w="2410" w:type="dxa"/>
+            <w:tcW w:w="1949" w:type="dxa"/>
           </w:tcPr>
           <w:p>
             <w:r>
@@ -611,11 +966,34 @@
             </w:r>
           </w:p>
         </w:tc>
-      </w:tr>
-      <w:tr>
-        <w:tc>
-          <w:tcPr>
-            <w:tcW w:w="1129" w:type="dxa"/>
+        <w:tc>
+          <w:tcPr>
+            <w:tcW w:w="2200" w:type="dxa"/>
+          </w:tcPr>
+          <w:p>
+            <w:r>
+              <w:t>(</w:t>
+            </w:r>
+            <w:r>
+              <w:t xml:space="preserve"> [E]</w:t>
+            </w:r>
+          </w:p>
+        </w:tc>
+        <w:tc>
+          <w:tcPr>
+            <w:tcW w:w="2642" w:type="dxa"/>
+          </w:tcPr>
+          <w:p>
+            <w:r>
+              <w:t>ANS</w:t>
+            </w:r>
+          </w:p>
+        </w:tc>
+      </w:tr>
+      <w:tr>
+        <w:tc>
+          <w:tcPr>
+            <w:tcW w:w="985" w:type="dxa"/>
           </w:tcPr>
           <w:p>
             <w:r>
@@ -625,7 +1003,7 @@
         </w:tc>
         <w:tc>
           <w:tcPr>
-            <w:tcW w:w="1418" w:type="dxa"/>
+            <w:tcW w:w="1240" w:type="dxa"/>
           </w:tcPr>
           <w:p>
             <w:r>
@@ -635,11 +1013,31 @@
         </w:tc>
         <w:tc>
           <w:tcPr>
-            <w:tcW w:w="2410" w:type="dxa"/>
+            <w:tcW w:w="1949" w:type="dxa"/>
           </w:tcPr>
           <w:p>
             <w:r>
               <w:t>MODE</w:t>
+            </w:r>
+          </w:p>
+        </w:tc>
+        <w:tc>
+          <w:tcPr>
+            <w:tcW w:w="2200" w:type="dxa"/>
+          </w:tcPr>
+          <w:p>
+            <w:r>
+              <w:t>NULL</w:t>
+            </w:r>
+          </w:p>
+        </w:tc>
+        <w:tc>
+          <w:tcPr>
+            <w:tcW w:w="2642" w:type="dxa"/>
+          </w:tcPr>
+          <w:p>
+            <w:r>
+              <w:t>NULL</w:t>
             </w:r>
           </w:p>
         </w:tc>
@@ -739,10 +1137,7 @@
           </w:tcPr>
           <w:p>
             <w:r>
-              <w:t>0011.</w:t>
-            </w:r>
-            <w:r>
-              <w:t>0011</w:t>
+              <w:t>0011.0011</w:t>
             </w:r>
           </w:p>
         </w:tc>
@@ -764,10 +1159,7 @@
           </w:tcPr>
           <w:p>
             <w:r>
-              <w:t>0011.</w:t>
-            </w:r>
-            <w:r>
-              <w:t>0100</w:t>
+              <w:t>0011.0100</w:t>
             </w:r>
           </w:p>
         </w:tc>
@@ -789,10 +1181,7 @@
           </w:tcPr>
           <w:p>
             <w:r>
-              <w:t>0011.</w:t>
-            </w:r>
-            <w:r>
-              <w:t>0101</w:t>
+              <w:t>0011.0101</w:t>
             </w:r>
           </w:p>
         </w:tc>
@@ -814,10 +1203,7 @@
           </w:tcPr>
           <w:p>
             <w:r>
-              <w:t>0011.</w:t>
-            </w:r>
-            <w:r>
-              <w:t>0110</w:t>
+              <w:t>0011.0110</w:t>
             </w:r>
           </w:p>
         </w:tc>
@@ -839,10 +1225,7 @@
           </w:tcPr>
           <w:p>
             <w:r>
-              <w:t>0011.</w:t>
-            </w:r>
-            <w:r>
-              <w:t>0111</w:t>
+              <w:t>0011.0111</w:t>
             </w:r>
           </w:p>
         </w:tc>
@@ -864,10 +1247,7 @@
           </w:tcPr>
           <w:p>
             <w:r>
-              <w:t>0011.</w:t>
-            </w:r>
-            <w:r>
-              <w:t>1000</w:t>
+              <w:t>0011.1000</w:t>
             </w:r>
           </w:p>
         </w:tc>
@@ -889,10 +1269,7 @@
           </w:tcPr>
           <w:p>
             <w:r>
-              <w:t>0011.</w:t>
-            </w:r>
-            <w:r>
-              <w:t>1001</w:t>
+              <w:t>0011.1001</w:t>
             </w:r>
           </w:p>
         </w:tc>
@@ -992,6 +1369,28 @@
           </w:tcPr>
           <w:p>
             <w:r>
+              <w:t>x</w:t>
+            </w:r>
+          </w:p>
+        </w:tc>
+        <w:tc>
+          <w:tcPr>
+            <w:tcW w:w="4508" w:type="dxa"/>
+          </w:tcPr>
+          <w:p>
+            <w:r>
+              <w:t>0111.1000</w:t>
+            </w:r>
+          </w:p>
+        </w:tc>
+      </w:tr>
+      <w:tr>
+        <w:tc>
+          <w:tcPr>
+            <w:tcW w:w="4508" w:type="dxa"/>
+          </w:tcPr>
+          <w:p>
+            <w:r>
               <w:t>/</w:t>
             </w:r>
           </w:p>
@@ -1014,6 +1413,28 @@
           </w:tcPr>
           <w:p>
             <w:r>
+              <w:t>÷</w:t>
+            </w:r>
+          </w:p>
+        </w:tc>
+        <w:tc>
+          <w:tcPr>
+            <w:tcW w:w="4508" w:type="dxa"/>
+          </w:tcPr>
+          <w:p>
+            <w:r>
+              <w:t>1111.1101</w:t>
+            </w:r>
+          </w:p>
+        </w:tc>
+      </w:tr>
+      <w:tr>
+        <w:tc>
+          <w:tcPr>
+            <w:tcW w:w="4508" w:type="dxa"/>
+          </w:tcPr>
+          <w:p>
+            <w:r>
               <w:t>(</w:t>
             </w:r>
           </w:p>
@@ -1068,7 +1489,7 @@
           </w:tcPr>
           <w:p>
             <w:r>
-              <w:t>1001.0011</w:t>
+              <w:t>1111.0111</w:t>
             </w:r>
           </w:p>
         </w:tc>
@@ -1090,174 +1511,797 @@
           </w:tcPr>
           <w:p>
             <w:r>
-              <w:t>1001.0010</w:t>
+              <w:t>1110.1000</w:t>
+            </w:r>
+          </w:p>
+        </w:tc>
+      </w:tr>
+      <w:tr>
+        <w:tc>
+          <w:tcPr>
+            <w:tcW w:w="4508" w:type="dxa"/>
+          </w:tcPr>
+          <w:p>
+            <w:r>
+              <w:t>e</w:t>
+            </w:r>
+          </w:p>
+        </w:tc>
+        <w:tc>
+          <w:tcPr>
+            <w:tcW w:w="4508" w:type="dxa"/>
+          </w:tcPr>
+          <w:p>
+            <w:r>
+              <w:t>0110.0101</w:t>
+            </w:r>
+          </w:p>
+        </w:tc>
+      </w:tr>
+      <w:tr>
+        <w:tc>
+          <w:tcPr>
+            <w:tcW w:w="4508" w:type="dxa"/>
+          </w:tcPr>
+          <w:p>
+            <w:r>
+              <w:t>!</w:t>
+            </w:r>
+          </w:p>
+        </w:tc>
+        <w:tc>
+          <w:tcPr>
+            <w:tcW w:w="4508" w:type="dxa"/>
+          </w:tcPr>
+          <w:p>
+            <w:r>
+              <w:t>0010.0001</w:t>
+            </w:r>
+          </w:p>
+        </w:tc>
+      </w:tr>
+      <w:tr>
+        <w:tc>
+          <w:tcPr>
+            <w:tcW w:w="4508" w:type="dxa"/>
+          </w:tcPr>
+          <w:p>
+            <w:r>
+              <w:lastRenderedPageBreak/>
+              <w:t>Pow</w:t>
+            </w:r>
+          </w:p>
+        </w:tc>
+        <w:tc>
+          <w:tcPr>
+            <w:tcW w:w="4508" w:type="dxa"/>
+          </w:tcPr>
+          <w:p>
+            <w:r>
+              <w:t>0101.1110</w:t>
+            </w:r>
+          </w:p>
+        </w:tc>
+      </w:tr>
+      <w:tr>
+        <w:tc>
+          <w:tcPr>
+            <w:tcW w:w="4508" w:type="dxa"/>
+          </w:tcPr>
+          <w:p>
+            <w:r>
+              <w:t>A</w:t>
+            </w:r>
+          </w:p>
+        </w:tc>
+        <w:tc>
+          <w:tcPr>
+            <w:tcW w:w="4508" w:type="dxa"/>
+          </w:tcPr>
+          <w:p>
+            <w:r>
+              <w:t>0100.0001</w:t>
+            </w:r>
+          </w:p>
+        </w:tc>
+      </w:tr>
+      <w:tr>
+        <w:tc>
+          <w:tcPr>
+            <w:tcW w:w="4508" w:type="dxa"/>
+          </w:tcPr>
+          <w:p>
+            <w:r>
+              <w:t>B</w:t>
+            </w:r>
+          </w:p>
+        </w:tc>
+        <w:tc>
+          <w:tcPr>
+            <w:tcW w:w="4508" w:type="dxa"/>
+          </w:tcPr>
+          <w:p>
+            <w:r>
+              <w:t>0100.0010</w:t>
+            </w:r>
+          </w:p>
+        </w:tc>
+      </w:tr>
+      <w:tr>
+        <w:tc>
+          <w:tcPr>
+            <w:tcW w:w="4508" w:type="dxa"/>
+          </w:tcPr>
+          <w:p>
+            <w:r>
+              <w:t>C</w:t>
+            </w:r>
+          </w:p>
+        </w:tc>
+        <w:tc>
+          <w:tcPr>
+            <w:tcW w:w="4508" w:type="dxa"/>
+          </w:tcPr>
+          <w:p>
+            <w:r>
+              <w:t>0100.0011</w:t>
+            </w:r>
+          </w:p>
+        </w:tc>
+      </w:tr>
+      <w:tr>
+        <w:tc>
+          <w:tcPr>
+            <w:tcW w:w="4508" w:type="dxa"/>
+          </w:tcPr>
+          <w:p>
+            <w:r>
+              <w:t>D</w:t>
+            </w:r>
+          </w:p>
+        </w:tc>
+        <w:tc>
+          <w:tcPr>
+            <w:tcW w:w="4508" w:type="dxa"/>
+          </w:tcPr>
+          <w:p>
+            <w:r>
+              <w:t>0100.0100</w:t>
+            </w:r>
+          </w:p>
+        </w:tc>
+      </w:tr>
+      <w:tr>
+        <w:tc>
+          <w:tcPr>
+            <w:tcW w:w="4508" w:type="dxa"/>
+          </w:tcPr>
+          <w:p>
+            <w:r>
+              <w:t>^-1</w:t>
+            </w:r>
+          </w:p>
+        </w:tc>
+        <w:tc>
+          <w:tcPr>
+            <w:tcW w:w="4508" w:type="dxa"/>
+          </w:tcPr>
+          <w:p>
+            <w:r>
+              <w:t>1110.1001</w:t>
+            </w:r>
+          </w:p>
+        </w:tc>
+      </w:tr>
+    </w:tbl>
+    <w:p/>
+    <w:p>
+      <w:r>
+        <w:t>Lookup</w:t>
+      </w:r>
+    </w:p>
+    <w:tbl>
+      <w:tblPr>
+        <w:tblStyle w:val="TableGrid"/>
+        <w:tblW w:w="0" w:type="auto"/>
+        <w:tblLook w:val="04A0" w:firstRow="1" w:lastRow="0" w:firstColumn="1" w:lastColumn="0" w:noHBand="0" w:noVBand="1"/>
+      </w:tblPr>
+      <w:tblGrid>
+        <w:gridCol w:w="4508"/>
+        <w:gridCol w:w="4508"/>
+      </w:tblGrid>
+      <w:tr>
+        <w:tc>
+          <w:tcPr>
+            <w:tcW w:w="4508" w:type="dxa"/>
+          </w:tcPr>
+          <w:p>
+            <w:r>
+              <w:t>s</w:t>
+            </w:r>
+          </w:p>
+        </w:tc>
+        <w:tc>
+          <w:tcPr>
+            <w:tcW w:w="4508" w:type="dxa"/>
+          </w:tcPr>
+          <w:p>
+            <w:r>
+              <w:t>Sin</w:t>
+            </w:r>
+          </w:p>
+        </w:tc>
+      </w:tr>
+      <w:tr>
+        <w:tc>
+          <w:tcPr>
+            <w:tcW w:w="4508" w:type="dxa"/>
+          </w:tcPr>
+          <w:p>
+            <w:r>
+              <w:t>d</w:t>
+            </w:r>
+          </w:p>
+        </w:tc>
+        <w:tc>
+          <w:tcPr>
+            <w:tcW w:w="4508" w:type="dxa"/>
+          </w:tcPr>
+          <w:p>
+            <w:proofErr w:type="spellStart"/>
+            <w:r>
+              <w:t>aSin</w:t>
+            </w:r>
+            <w:proofErr w:type="spellEnd"/>
+          </w:p>
+        </w:tc>
+      </w:tr>
+      <w:tr>
+        <w:tc>
+          <w:tcPr>
+            <w:tcW w:w="4508" w:type="dxa"/>
+          </w:tcPr>
+          <w:p>
+            <w:r>
+              <w:t>c</w:t>
+            </w:r>
+          </w:p>
+        </w:tc>
+        <w:tc>
+          <w:tcPr>
+            <w:tcW w:w="4508" w:type="dxa"/>
+          </w:tcPr>
+          <w:p>
+            <w:r>
+              <w:t>Cos</w:t>
+            </w:r>
+          </w:p>
+        </w:tc>
+      </w:tr>
+      <w:tr>
+        <w:tc>
+          <w:tcPr>
+            <w:tcW w:w="4508" w:type="dxa"/>
+          </w:tcPr>
+          <w:p>
+            <w:r>
+              <w:t>v</w:t>
+            </w:r>
+          </w:p>
+        </w:tc>
+        <w:tc>
+          <w:tcPr>
+            <w:tcW w:w="4508" w:type="dxa"/>
+          </w:tcPr>
+          <w:p>
+            <w:proofErr w:type="spellStart"/>
+            <w:r>
+              <w:t>aCos</w:t>
+            </w:r>
+            <w:proofErr w:type="spellEnd"/>
+          </w:p>
+        </w:tc>
+      </w:tr>
+      <w:tr>
+        <w:tc>
+          <w:tcPr>
+            <w:tcW w:w="4508" w:type="dxa"/>
+          </w:tcPr>
+          <w:p>
+            <w:r>
+              <w:t>R</w:t>
+            </w:r>
+          </w:p>
+        </w:tc>
+        <w:tc>
+          <w:tcPr>
+            <w:tcW w:w="4508" w:type="dxa"/>
+          </w:tcPr>
+          <w:p>
+            <w:r>
+              <w:t>Recall</w:t>
+            </w:r>
+            <w:r>
+              <w:t>*</w:t>
+            </w:r>
+          </w:p>
+        </w:tc>
+      </w:tr>
+      <w:tr>
+        <w:tc>
+          <w:tcPr>
+            <w:tcW w:w="4508" w:type="dxa"/>
+          </w:tcPr>
+          <w:p>
+            <w:r>
+              <w:t>t</w:t>
+            </w:r>
+          </w:p>
+        </w:tc>
+        <w:tc>
+          <w:tcPr>
+            <w:tcW w:w="4508" w:type="dxa"/>
+          </w:tcPr>
+          <w:p>
+            <w:r>
+              <w:t>Tan</w:t>
+            </w:r>
+          </w:p>
+        </w:tc>
+      </w:tr>
+      <w:tr>
+        <w:tc>
+          <w:tcPr>
+            <w:tcW w:w="4508" w:type="dxa"/>
+          </w:tcPr>
+          <w:p>
+            <w:r>
+              <w:t>y</w:t>
+            </w:r>
+          </w:p>
+        </w:tc>
+        <w:tc>
+          <w:tcPr>
+            <w:tcW w:w="4508" w:type="dxa"/>
+          </w:tcPr>
+          <w:p>
+            <w:proofErr w:type="spellStart"/>
+            <w:r>
+              <w:t>aTan</w:t>
+            </w:r>
+            <w:proofErr w:type="spellEnd"/>
+          </w:p>
+        </w:tc>
+      </w:tr>
+      <w:tr>
+        <w:tc>
+          <w:tcPr>
+            <w:tcW w:w="4508" w:type="dxa"/>
+          </w:tcPr>
+          <w:p>
+            <w:r>
+              <w:t>S</w:t>
+            </w:r>
+          </w:p>
+        </w:tc>
+        <w:tc>
+          <w:tcPr>
+            <w:tcW w:w="4508" w:type="dxa"/>
+          </w:tcPr>
+          <w:p>
+            <w:r>
+              <w:t>Store</w:t>
+            </w:r>
+            <w:r>
+              <w:t>*</w:t>
+            </w:r>
+          </w:p>
+        </w:tc>
+      </w:tr>
+      <w:tr>
+        <w:tc>
+          <w:tcPr>
+            <w:tcW w:w="4508" w:type="dxa"/>
+          </w:tcPr>
+          <w:p>
+            <w:r>
+              <w:t>P</w:t>
+            </w:r>
+          </w:p>
+        </w:tc>
+        <w:tc>
+          <w:tcPr>
+            <w:tcW w:w="4508" w:type="dxa"/>
+          </w:tcPr>
+          <w:p>
+            <w:r>
+              <w:t>Pi</w:t>
+            </w:r>
+            <w:r>
+              <w:t>*</w:t>
+            </w:r>
+          </w:p>
+        </w:tc>
+      </w:tr>
+      <w:tr>
+        <w:tc>
+          <w:tcPr>
+            <w:tcW w:w="4508" w:type="dxa"/>
+          </w:tcPr>
+          <w:p>
+            <w:r>
+              <w:t>r</w:t>
+            </w:r>
+          </w:p>
+        </w:tc>
+        <w:tc>
+          <w:tcPr>
+            <w:tcW w:w="4508" w:type="dxa"/>
+          </w:tcPr>
+          <w:p>
+            <w:r>
+              <w:t>Root</w:t>
+            </w:r>
+          </w:p>
+        </w:tc>
+      </w:tr>
+      <w:tr>
+        <w:tc>
+          <w:tcPr>
+            <w:tcW w:w="4508" w:type="dxa"/>
+          </w:tcPr>
+          <w:p>
+            <w:r>
+              <w:t>l</w:t>
+            </w:r>
+          </w:p>
+        </w:tc>
+        <w:tc>
+          <w:tcPr>
+            <w:tcW w:w="4508" w:type="dxa"/>
+          </w:tcPr>
+          <w:p>
+            <w:r>
+              <w:t>Log</w:t>
+            </w:r>
+          </w:p>
+        </w:tc>
+      </w:tr>
+      <w:tr>
+        <w:tc>
+          <w:tcPr>
+            <w:tcW w:w="4508" w:type="dxa"/>
+          </w:tcPr>
+          <w:p>
+            <w:r>
+              <w:t>E</w:t>
+            </w:r>
+          </w:p>
+        </w:tc>
+        <w:tc>
+          <w:tcPr>
+            <w:tcW w:w="4508" w:type="dxa"/>
+          </w:tcPr>
+          <w:p>
+            <w:r>
+              <w:t>e</w:t>
+            </w:r>
+            <w:r>
+              <w:t>*</w:t>
+            </w:r>
+          </w:p>
+        </w:tc>
+      </w:tr>
+      <w:tr>
+        <w:tc>
+          <w:tcPr>
+            <w:tcW w:w="4508" w:type="dxa"/>
+          </w:tcPr>
+          <w:p>
+            <w:r>
+              <w:t>&gt;</w:t>
+            </w:r>
+          </w:p>
+        </w:tc>
+        <w:tc>
+          <w:tcPr>
+            <w:tcW w:w="4508" w:type="dxa"/>
+          </w:tcPr>
+          <w:p>
+            <w:r>
+              <w:t>Mode 1</w:t>
+            </w:r>
+            <w:r>
+              <w:t>*</w:t>
+            </w:r>
+          </w:p>
+        </w:tc>
+      </w:tr>
+      <w:tr>
+        <w:tc>
+          <w:tcPr>
+            <w:tcW w:w="4508" w:type="dxa"/>
+          </w:tcPr>
+          <w:p>
+            <w:r>
+              <w:t>&lt;</w:t>
+            </w:r>
+          </w:p>
+        </w:tc>
+        <w:tc>
+          <w:tcPr>
+            <w:tcW w:w="4508" w:type="dxa"/>
+          </w:tcPr>
+          <w:p>
+            <w:r>
+              <w:t>Mode 0</w:t>
+            </w:r>
+            <w:r>
+              <w:t>*</w:t>
+            </w:r>
+          </w:p>
+        </w:tc>
+      </w:tr>
+      <w:tr>
+        <w:tc>
+          <w:tcPr>
+            <w:tcW w:w="4508" w:type="dxa"/>
+          </w:tcPr>
+          <w:p>
+            <w:r>
+              <w:t>e</w:t>
+            </w:r>
+          </w:p>
+        </w:tc>
+        <w:tc>
+          <w:tcPr>
+            <w:tcW w:w="4508" w:type="dxa"/>
+          </w:tcPr>
+          <w:p>
+            <w:r>
+              <w:t>( [Special closing bracket]</w:t>
+            </w:r>
+            <w:r>
+              <w:t>*</w:t>
+            </w:r>
+          </w:p>
+        </w:tc>
+      </w:tr>
+      <w:tr>
+        <w:tc>
+          <w:tcPr>
+            <w:tcW w:w="4508" w:type="dxa"/>
+          </w:tcPr>
+          <w:p>
+            <w:r>
+              <w:t>A</w:t>
+            </w:r>
+          </w:p>
+        </w:tc>
+        <w:tc>
+          <w:tcPr>
+            <w:tcW w:w="4508" w:type="dxa"/>
+          </w:tcPr>
+          <w:p>
+            <w:r>
+              <w:t>A</w:t>
+            </w:r>
+            <w:r>
+              <w:t>*</w:t>
+            </w:r>
+          </w:p>
+        </w:tc>
+      </w:tr>
+      <w:tr>
+        <w:tc>
+          <w:tcPr>
+            <w:tcW w:w="4508" w:type="dxa"/>
+          </w:tcPr>
+          <w:p>
+            <w:r>
+              <w:t>B</w:t>
+            </w:r>
+          </w:p>
+        </w:tc>
+        <w:tc>
+          <w:tcPr>
+            <w:tcW w:w="4508" w:type="dxa"/>
+          </w:tcPr>
+          <w:p>
+            <w:r>
+              <w:t>B</w:t>
+            </w:r>
+            <w:r>
+              <w:t>*</w:t>
+            </w:r>
+          </w:p>
+        </w:tc>
+      </w:tr>
+      <w:tr>
+        <w:tc>
+          <w:tcPr>
+            <w:tcW w:w="4508" w:type="dxa"/>
+          </w:tcPr>
+          <w:p>
+            <w:r>
+              <w:t>C</w:t>
+            </w:r>
+          </w:p>
+        </w:tc>
+        <w:tc>
+          <w:tcPr>
+            <w:tcW w:w="4508" w:type="dxa"/>
+          </w:tcPr>
+          <w:p>
+            <w:r>
+              <w:t>C</w:t>
+            </w:r>
+            <w:r>
+              <w:t>*</w:t>
+            </w:r>
+          </w:p>
+        </w:tc>
+      </w:tr>
+      <w:tr>
+        <w:tc>
+          <w:tcPr>
+            <w:tcW w:w="4508" w:type="dxa"/>
+          </w:tcPr>
+          <w:p>
+            <w:r>
+              <w:t>D</w:t>
+            </w:r>
+          </w:p>
+        </w:tc>
+        <w:tc>
+          <w:tcPr>
+            <w:tcW w:w="4508" w:type="dxa"/>
+          </w:tcPr>
+          <w:p>
+            <w:r>
+              <w:t>D</w:t>
+            </w:r>
+            <w:r>
+              <w:t>*</w:t>
+            </w:r>
+          </w:p>
+        </w:tc>
+      </w:tr>
+      <w:tr>
+        <w:tc>
+          <w:tcPr>
+            <w:tcW w:w="4508" w:type="dxa"/>
+          </w:tcPr>
+          <w:p>
+            <w:r>
+              <w:t>a</w:t>
+            </w:r>
+          </w:p>
+        </w:tc>
+        <w:tc>
+          <w:tcPr>
+            <w:tcW w:w="4508" w:type="dxa"/>
+          </w:tcPr>
+          <w:p>
+            <w:r>
+              <w:t>ANS</w:t>
+            </w:r>
+            <w:r>
+              <w:t>*</w:t>
+            </w:r>
+          </w:p>
+        </w:tc>
+      </w:tr>
+      <w:tr>
+        <w:tc>
+          <w:tcPr>
+            <w:tcW w:w="4508" w:type="dxa"/>
+          </w:tcPr>
+          <w:p>
+            <w:r>
+              <w:t>!</w:t>
+            </w:r>
+          </w:p>
+        </w:tc>
+        <w:tc>
+          <w:tcPr>
+            <w:tcW w:w="4508" w:type="dxa"/>
+          </w:tcPr>
+          <w:p>
+            <w:r>
+              <w:t>factorial</w:t>
+            </w:r>
+          </w:p>
+        </w:tc>
+      </w:tr>
+      <w:tr>
+        <w:tc>
+          <w:tcPr>
+            <w:tcW w:w="4508" w:type="dxa"/>
+          </w:tcPr>
+          <w:p>
+            <w:r>
+              <w:t>^</w:t>
+            </w:r>
+          </w:p>
+        </w:tc>
+        <w:tc>
+          <w:tcPr>
+            <w:tcW w:w="4508" w:type="dxa"/>
+          </w:tcPr>
+          <w:p>
+            <w:r>
+              <w:t>pow</w:t>
+            </w:r>
+          </w:p>
+        </w:tc>
+      </w:tr>
+      <w:tr>
+        <w:tc>
+          <w:tcPr>
+            <w:tcW w:w="4508" w:type="dxa"/>
+          </w:tcPr>
+          <w:p>
+            <w:r>
+              <w:t>+</w:t>
+            </w:r>
+          </w:p>
+        </w:tc>
+        <w:tc>
+          <w:tcPr>
+            <w:tcW w:w="4508" w:type="dxa"/>
+          </w:tcPr>
+          <w:p/>
+        </w:tc>
+      </w:tr>
+      <w:tr>
+        <w:tc>
+          <w:tcPr>
+            <w:tcW w:w="4508" w:type="dxa"/>
+          </w:tcPr>
+          <w:p>
+            <w:r>
+              <w:t>-</w:t>
+            </w:r>
+          </w:p>
+        </w:tc>
+        <w:tc>
+          <w:tcPr>
+            <w:tcW w:w="4508" w:type="dxa"/>
+          </w:tcPr>
+          <w:p/>
+        </w:tc>
+      </w:tr>
+      <w:tr>
+        <w:tc>
+          <w:tcPr>
+            <w:tcW w:w="4508" w:type="dxa"/>
+          </w:tcPr>
+          <w:p>
+            <w:r>
+              <w:t>/</w:t>
+            </w:r>
+          </w:p>
+        </w:tc>
+        <w:tc>
+          <w:tcPr>
+            <w:tcW w:w="4508" w:type="dxa"/>
+          </w:tcPr>
+          <w:p/>
+        </w:tc>
+      </w:tr>
+      <w:tr>
+        <w:tc>
+          <w:tcPr>
+            <w:tcW w:w="4508" w:type="dxa"/>
+          </w:tcPr>
+          <w:p>
+            <w:r>
+              <w:t>*</w:t>
             </w:r>
             <w:bookmarkStart w:id="0" w:name="_GoBack"/>
             <w:bookmarkEnd w:id="0"/>
           </w:p>
-        </w:tc>
-      </w:tr>
-      <w:tr>
-        <w:tc>
-          <w:tcPr>
-            <w:tcW w:w="4508" w:type="dxa"/>
-          </w:tcPr>
-          <w:p>
-            <w:r>
-              <w:t>e</w:t>
-            </w:r>
-          </w:p>
-        </w:tc>
-        <w:tc>
-          <w:tcPr>
-            <w:tcW w:w="4508" w:type="dxa"/>
-          </w:tcPr>
-          <w:p>
-            <w:r>
-              <w:t>0110.0101</w:t>
-            </w:r>
-          </w:p>
-        </w:tc>
-      </w:tr>
-      <w:tr>
-        <w:tc>
-          <w:tcPr>
-            <w:tcW w:w="4508" w:type="dxa"/>
-          </w:tcPr>
-          <w:p>
-            <w:r>
-              <w:t>!</w:t>
-            </w:r>
-          </w:p>
-        </w:tc>
-        <w:tc>
-          <w:tcPr>
-            <w:tcW w:w="4508" w:type="dxa"/>
-          </w:tcPr>
-          <w:p>
-            <w:r>
-              <w:t>0010.0001</w:t>
-            </w:r>
-          </w:p>
-        </w:tc>
-      </w:tr>
-      <w:tr>
-        <w:tc>
-          <w:tcPr>
-            <w:tcW w:w="4508" w:type="dxa"/>
-          </w:tcPr>
-          <w:p>
-            <w:r>
-              <w:t>Pow</w:t>
-            </w:r>
-          </w:p>
-        </w:tc>
-        <w:tc>
-          <w:tcPr>
-            <w:tcW w:w="4508" w:type="dxa"/>
-          </w:tcPr>
-          <w:p>
-            <w:r>
-              <w:t>0101.1110</w:t>
-            </w:r>
-          </w:p>
-        </w:tc>
-      </w:tr>
-      <w:tr>
-        <w:tc>
-          <w:tcPr>
-            <w:tcW w:w="4508" w:type="dxa"/>
-          </w:tcPr>
-          <w:p>
-            <w:r>
-              <w:t>A</w:t>
-            </w:r>
-          </w:p>
-        </w:tc>
-        <w:tc>
-          <w:tcPr>
-            <w:tcW w:w="4508" w:type="dxa"/>
-          </w:tcPr>
-          <w:p>
-            <w:r>
-              <w:t>0100.0001</w:t>
-            </w:r>
-          </w:p>
-        </w:tc>
-      </w:tr>
-      <w:tr>
-        <w:tc>
-          <w:tcPr>
-            <w:tcW w:w="4508" w:type="dxa"/>
-          </w:tcPr>
-          <w:p>
-            <w:r>
-              <w:t>B</w:t>
-            </w:r>
-          </w:p>
-        </w:tc>
-        <w:tc>
-          <w:tcPr>
-            <w:tcW w:w="4508" w:type="dxa"/>
-          </w:tcPr>
-          <w:p>
-            <w:r>
-              <w:t>0100.0010</w:t>
-            </w:r>
-          </w:p>
-        </w:tc>
-      </w:tr>
-      <w:tr>
-        <w:tc>
-          <w:tcPr>
-            <w:tcW w:w="4508" w:type="dxa"/>
-          </w:tcPr>
-          <w:p>
-            <w:r>
-              <w:lastRenderedPageBreak/>
-              <w:t>C</w:t>
-            </w:r>
-          </w:p>
-        </w:tc>
-        <w:tc>
-          <w:tcPr>
-            <w:tcW w:w="4508" w:type="dxa"/>
-          </w:tcPr>
-          <w:p>
-            <w:r>
-              <w:t>0100.0011</w:t>
-            </w:r>
-          </w:p>
-        </w:tc>
-      </w:tr>
-      <w:tr>
-        <w:tc>
-          <w:tcPr>
-            <w:tcW w:w="4508" w:type="dxa"/>
-          </w:tcPr>
-          <w:p>
-            <w:r>
-              <w:t>D</w:t>
-            </w:r>
-          </w:p>
-        </w:tc>
-        <w:tc>
-          <w:tcPr>
-            <w:tcW w:w="4508" w:type="dxa"/>
-          </w:tcPr>
-          <w:p>
-            <w:r>
-              <w:t>0100.0100</w:t>
-            </w:r>
-          </w:p>
-        </w:tc>
-      </w:tr>
-      <w:tr>
-        <w:tc>
-          <w:tcPr>
-            <w:tcW w:w="4508" w:type="dxa"/>
-          </w:tcPr>
-          <w:p/>
         </w:tc>
         <w:tc>
           <w:tcPr>

</xml_diff>